<commit_message>
Update User Manual for C964 Capstone.docx
</commit_message>
<xml_diff>
--- a/User Manual for C964 Capstone.docx
+++ b/User Manual for C964 Capstone.docx
@@ -7,15 +7,19 @@
         <w:pStyle w:val="NoSpacing"/>
         <w:rPr>
           <w:rFonts w:ascii="Times New Roman" w:hAnsi="Times New Roman" w:cs="Times New Roman"/>
-          <w:sz w:val="24"/>
-          <w:szCs w:val="24"/>
-        </w:rPr>
-      </w:pPr>
-      <w:r>
-        <w:rPr>
-          <w:rFonts w:ascii="Times New Roman" w:hAnsi="Times New Roman" w:cs="Times New Roman"/>
-          <w:sz w:val="24"/>
-          <w:szCs w:val="24"/>
+          <w:b/>
+          <w:bCs/>
+          <w:sz w:val="36"/>
+          <w:szCs w:val="36"/>
+        </w:rPr>
+      </w:pPr>
+      <w:r>
+        <w:rPr>
+          <w:rFonts w:ascii="Times New Roman" w:hAnsi="Times New Roman" w:cs="Times New Roman"/>
+          <w:b/>
+          <w:bCs/>
+          <w:sz w:val="36"/>
+          <w:szCs w:val="36"/>
         </w:rPr>
         <w:t>User Manual for C964 Capstone - Data Analysis Application</w:t>
       </w:r>
@@ -57,28 +61,6 @@
           <w:szCs w:val="24"/>
         </w:rPr>
       </w:pPr>
-    </w:p>
-    <w:p>
-      <w:pPr>
-        <w:pStyle w:val="NoSpacing"/>
-        <w:numPr>
-          <w:ilvl w:val="0"/>
-          <w:numId w:val="3"/>
-        </w:numPr>
-        <w:rPr>
-          <w:rFonts w:ascii="Times New Roman" w:hAnsi="Times New Roman" w:cs="Times New Roman"/>
-          <w:sz w:val="24"/>
-          <w:szCs w:val="24"/>
-        </w:rPr>
-      </w:pPr>
-      <w:r>
-        <w:rPr>
-          <w:rFonts w:ascii="Times New Roman" w:hAnsi="Times New Roman" w:cs="Times New Roman"/>
-          <w:sz w:val="24"/>
-          <w:szCs w:val="24"/>
-        </w:rPr>
-        <w:t>System Requirements:</w:t>
-      </w:r>
     </w:p>
     <w:p>
       <w:pPr>
@@ -99,7 +81,7 @@
           <w:sz w:val="24"/>
           <w:szCs w:val="24"/>
         </w:rPr>
-        <w:t>Windows 10 machine</w:t>
+        <w:t>System Requirements:</w:t>
       </w:r>
     </w:p>
     <w:p>
@@ -121,18 +103,8 @@
           <w:sz w:val="24"/>
           <w:szCs w:val="24"/>
         </w:rPr>
-        <w:t xml:space="preserve">Python 3.6 or later </w:t>
-      </w:r>
-      <w:proofErr w:type="gramStart"/>
-      <w:r>
-        <w:rPr>
-          <w:rFonts w:ascii="Times New Roman" w:hAnsi="Times New Roman" w:cs="Times New Roman"/>
-          <w:sz w:val="24"/>
-          <w:szCs w:val="24"/>
-        </w:rPr>
-        <w:t>installed</w:t>
-      </w:r>
-      <w:proofErr w:type="gramEnd"/>
+        <w:t>Windows 10 machine</w:t>
+      </w:r>
     </w:p>
     <w:p>
       <w:pPr>
@@ -153,6 +125,38 @@
           <w:sz w:val="24"/>
           <w:szCs w:val="24"/>
         </w:rPr>
+        <w:t xml:space="preserve">Python 3.6 or later </w:t>
+      </w:r>
+      <w:proofErr w:type="gramStart"/>
+      <w:r>
+        <w:rPr>
+          <w:rFonts w:ascii="Times New Roman" w:hAnsi="Times New Roman" w:cs="Times New Roman"/>
+          <w:sz w:val="24"/>
+          <w:szCs w:val="24"/>
+        </w:rPr>
+        <w:t>installed</w:t>
+      </w:r>
+      <w:proofErr w:type="gramEnd"/>
+    </w:p>
+    <w:p>
+      <w:pPr>
+        <w:pStyle w:val="NoSpacing"/>
+        <w:numPr>
+          <w:ilvl w:val="0"/>
+          <w:numId w:val="4"/>
+        </w:numPr>
+        <w:rPr>
+          <w:rFonts w:ascii="Times New Roman" w:hAnsi="Times New Roman" w:cs="Times New Roman"/>
+          <w:sz w:val="24"/>
+          <w:szCs w:val="24"/>
+        </w:rPr>
+      </w:pPr>
+      <w:r>
+        <w:rPr>
+          <w:rFonts w:ascii="Times New Roman" w:hAnsi="Times New Roman" w:cs="Times New Roman"/>
+          <w:sz w:val="24"/>
+          <w:szCs w:val="24"/>
+        </w:rPr>
         <w:t xml:space="preserve">Required libraries: </w:t>
       </w:r>
       <w:proofErr w:type="spellStart"/>
@@ -223,13 +227,43 @@
           <w:szCs w:val="24"/>
         </w:rPr>
       </w:pPr>
-      <w:r>
-        <w:rPr>
-          <w:rFonts w:ascii="Times New Roman" w:hAnsi="Times New Roman" w:cs="Times New Roman"/>
-          <w:sz w:val="24"/>
-          <w:szCs w:val="24"/>
-        </w:rPr>
-        <w:t>Installation:</w:t>
+    </w:p>
+    <w:p>
+      <w:pPr>
+        <w:pStyle w:val="NoSpacing"/>
+        <w:rPr>
+          <w:rFonts w:ascii="Times New Roman" w:hAnsi="Times New Roman" w:cs="Times New Roman"/>
+          <w:sz w:val="24"/>
+          <w:szCs w:val="24"/>
+        </w:rPr>
+      </w:pPr>
+      <w:r>
+        <w:rPr>
+          <w:rFonts w:ascii="Times New Roman" w:hAnsi="Times New Roman" w:cs="Times New Roman"/>
+          <w:b/>
+          <w:bCs/>
+          <w:sz w:val="24"/>
+          <w:szCs w:val="24"/>
+        </w:rPr>
+        <w:t xml:space="preserve">Environment </w:t>
+      </w:r>
+      <w:r>
+        <w:rPr>
+          <w:rFonts w:ascii="Times New Roman" w:hAnsi="Times New Roman" w:cs="Times New Roman"/>
+          <w:b/>
+          <w:bCs/>
+          <w:sz w:val="24"/>
+          <w:szCs w:val="24"/>
+        </w:rPr>
+        <w:t>Installation</w:t>
+      </w:r>
+      <w:r>
+        <w:rPr>
+          <w:rFonts w:ascii="Times New Roman" w:hAnsi="Times New Roman" w:cs="Times New Roman"/>
+          <w:sz w:val="24"/>
+          <w:szCs w:val="24"/>
+        </w:rPr>
+        <w:t>:</w:t>
       </w:r>
     </w:p>
     <w:p>
@@ -247,7 +281,7 @@
         <w:pStyle w:val="NoSpacing"/>
         <w:numPr>
           <w:ilvl w:val="0"/>
-          <w:numId w:val="5"/>
+          <w:numId w:val="7"/>
         </w:numPr>
         <w:rPr>
           <w:rFonts w:ascii="Times New Roman" w:hAnsi="Times New Roman" w:cs="Times New Roman"/>
@@ -261,7 +295,23 @@
           <w:sz w:val="24"/>
           <w:szCs w:val="24"/>
         </w:rPr>
-        <w:t>Download and install Python 3.6 or later from the official Python website (</w:t>
+        <w:t>(</w:t>
+      </w:r>
+      <w:r>
+        <w:rPr>
+          <w:rFonts w:ascii="Times New Roman" w:hAnsi="Times New Roman" w:cs="Times New Roman"/>
+          <w:sz w:val="24"/>
+          <w:szCs w:val="24"/>
+        </w:rPr>
+        <w:t>Preferred</w:t>
+      </w:r>
+      <w:r>
+        <w:rPr>
+          <w:rFonts w:ascii="Times New Roman" w:hAnsi="Times New Roman" w:cs="Times New Roman"/>
+          <w:sz w:val="24"/>
+          <w:szCs w:val="24"/>
+        </w:rPr>
+        <w:t>) Download PyCharm Community Edition for a consistent development environment (</w:t>
       </w:r>
       <w:hyperlink r:id="rId5" w:history="1">
         <w:r>
@@ -271,7 +321,7 @@
             <w:sz w:val="24"/>
             <w:szCs w:val="24"/>
           </w:rPr>
-          <w:t>https://www.python.org/downloads/</w:t>
+          <w:t>https://www.jetbrains.com/edu-products/download/other-PCE.html</w:t>
         </w:r>
       </w:hyperlink>
       <w:r>
@@ -280,7 +330,7 @@
           <w:sz w:val="24"/>
           <w:szCs w:val="24"/>
         </w:rPr>
-        <w:t>).</w:t>
+        <w:t>)</w:t>
       </w:r>
     </w:p>
     <w:p>
@@ -298,8 +348,8 @@
       <w:pPr>
         <w:pStyle w:val="NoSpacing"/>
         <w:numPr>
-          <w:ilvl w:val="0"/>
-          <w:numId w:val="5"/>
+          <w:ilvl w:val="1"/>
+          <w:numId w:val="7"/>
         </w:numPr>
         <w:rPr>
           <w:rFonts w:ascii="Times New Roman" w:hAnsi="Times New Roman" w:cs="Times New Roman"/>
@@ -313,7 +363,64 @@
           <w:sz w:val="24"/>
           <w:szCs w:val="24"/>
         </w:rPr>
-        <w:t>(Optional) Download PyCharm Community Edition for a consistent development environment (</w:t>
+        <w:t>A s</w:t>
+      </w:r>
+      <w:r>
+        <w:rPr>
+          <w:rFonts w:ascii="Times New Roman" w:hAnsi="Times New Roman" w:cs="Times New Roman"/>
+          <w:sz w:val="24"/>
+          <w:szCs w:val="24"/>
+        </w:rPr>
+        <w:t xml:space="preserve">tep-by-step guide to installing PyCharm Community Edition, along with the additional </w:t>
+      </w:r>
+      <w:r>
+        <w:rPr>
+          <w:rFonts w:ascii="Times New Roman" w:hAnsi="Times New Roman" w:cs="Times New Roman"/>
+          <w:sz w:val="24"/>
+          <w:szCs w:val="24"/>
+        </w:rPr>
+        <w:t>required packages</w:t>
+      </w:r>
+      <w:r>
+        <w:rPr>
+          <w:rFonts w:ascii="Times New Roman" w:hAnsi="Times New Roman" w:cs="Times New Roman"/>
+          <w:sz w:val="24"/>
+          <w:szCs w:val="24"/>
+        </w:rPr>
+        <w:t>:</w:t>
+      </w:r>
+    </w:p>
+    <w:p>
+      <w:pPr>
+        <w:pStyle w:val="NoSpacing"/>
+        <w:ind w:left="1440"/>
+        <w:rPr>
+          <w:rFonts w:ascii="Times New Roman" w:hAnsi="Times New Roman" w:cs="Times New Roman"/>
+          <w:sz w:val="24"/>
+          <w:szCs w:val="24"/>
+        </w:rPr>
+      </w:pPr>
+    </w:p>
+    <w:p>
+      <w:pPr>
+        <w:pStyle w:val="NoSpacing"/>
+        <w:numPr>
+          <w:ilvl w:val="2"/>
+          <w:numId w:val="7"/>
+        </w:numPr>
+        <w:rPr>
+          <w:rFonts w:ascii="Times New Roman" w:hAnsi="Times New Roman" w:cs="Times New Roman"/>
+          <w:sz w:val="24"/>
+          <w:szCs w:val="24"/>
+        </w:rPr>
+      </w:pPr>
+      <w:r>
+        <w:rPr>
+          <w:rFonts w:ascii="Times New Roman" w:hAnsi="Times New Roman" w:cs="Times New Roman"/>
+          <w:sz w:val="24"/>
+          <w:szCs w:val="24"/>
+        </w:rPr>
+        <w:t xml:space="preserve">First, go to the PyCharm Community Edition download page at </w:t>
       </w:r>
       <w:hyperlink r:id="rId6" w:history="1">
         <w:r>
@@ -332,7 +439,905 @@
           <w:sz w:val="24"/>
           <w:szCs w:val="24"/>
         </w:rPr>
-        <w:t>).</w:t>
+        <w:t>.</w:t>
+      </w:r>
+    </w:p>
+    <w:p>
+      <w:pPr>
+        <w:pStyle w:val="NoSpacing"/>
+        <w:ind w:left="2160"/>
+        <w:rPr>
+          <w:rFonts w:ascii="Times New Roman" w:hAnsi="Times New Roman" w:cs="Times New Roman"/>
+          <w:sz w:val="24"/>
+          <w:szCs w:val="24"/>
+        </w:rPr>
+      </w:pPr>
+    </w:p>
+    <w:p>
+      <w:pPr>
+        <w:pStyle w:val="NoSpacing"/>
+        <w:numPr>
+          <w:ilvl w:val="2"/>
+          <w:numId w:val="7"/>
+        </w:numPr>
+        <w:rPr>
+          <w:rFonts w:ascii="Times New Roman" w:hAnsi="Times New Roman" w:cs="Times New Roman"/>
+          <w:sz w:val="24"/>
+          <w:szCs w:val="24"/>
+        </w:rPr>
+      </w:pPr>
+      <w:r>
+        <w:rPr>
+          <w:rFonts w:ascii="Times New Roman" w:hAnsi="Times New Roman" w:cs="Times New Roman"/>
+          <w:sz w:val="24"/>
+          <w:szCs w:val="24"/>
+        </w:rPr>
+        <w:t>Click the "</w:t>
+      </w:r>
+      <w:r>
+        <w:rPr>
+          <w:rFonts w:ascii="Times New Roman" w:hAnsi="Times New Roman" w:cs="Times New Roman"/>
+          <w:b/>
+          <w:bCs/>
+          <w:sz w:val="24"/>
+          <w:szCs w:val="24"/>
+        </w:rPr>
+        <w:t>Download</w:t>
+      </w:r>
+      <w:r>
+        <w:rPr>
+          <w:rFonts w:ascii="Times New Roman" w:hAnsi="Times New Roman" w:cs="Times New Roman"/>
+          <w:sz w:val="24"/>
+          <w:szCs w:val="24"/>
+        </w:rPr>
+        <w:t xml:space="preserve">" button for the </w:t>
+      </w:r>
+      <w:r>
+        <w:rPr>
+          <w:rFonts w:ascii="Times New Roman" w:hAnsi="Times New Roman" w:cs="Times New Roman"/>
+          <w:b/>
+          <w:bCs/>
+          <w:sz w:val="24"/>
+          <w:szCs w:val="24"/>
+        </w:rPr>
+        <w:t>PyCharm Community Edition</w:t>
+      </w:r>
+      <w:r>
+        <w:rPr>
+          <w:rFonts w:ascii="Times New Roman" w:hAnsi="Times New Roman" w:cs="Times New Roman"/>
+          <w:sz w:val="24"/>
+          <w:szCs w:val="24"/>
+        </w:rPr>
+        <w:t xml:space="preserve"> </w:t>
+      </w:r>
+      <w:r>
+        <w:rPr>
+          <w:rFonts w:ascii="Times New Roman" w:hAnsi="Times New Roman" w:cs="Times New Roman"/>
+          <w:sz w:val="24"/>
+          <w:szCs w:val="24"/>
+        </w:rPr>
+        <w:t xml:space="preserve">for </w:t>
+      </w:r>
+      <w:r>
+        <w:rPr>
+          <w:rFonts w:ascii="Times New Roman" w:hAnsi="Times New Roman" w:cs="Times New Roman"/>
+          <w:b/>
+          <w:bCs/>
+          <w:sz w:val="24"/>
+          <w:szCs w:val="24"/>
+        </w:rPr>
+        <w:t>Windows</w:t>
+      </w:r>
+    </w:p>
+    <w:p>
+      <w:pPr>
+        <w:pStyle w:val="NoSpacing"/>
+        <w:rPr>
+          <w:rFonts w:ascii="Times New Roman" w:hAnsi="Times New Roman" w:cs="Times New Roman"/>
+          <w:sz w:val="24"/>
+          <w:szCs w:val="24"/>
+        </w:rPr>
+      </w:pPr>
+    </w:p>
+    <w:p>
+      <w:pPr>
+        <w:pStyle w:val="NoSpacing"/>
+        <w:ind w:left="1980"/>
+        <w:rPr>
+          <w:rFonts w:ascii="Times New Roman" w:hAnsi="Times New Roman" w:cs="Times New Roman"/>
+          <w:sz w:val="24"/>
+          <w:szCs w:val="24"/>
+        </w:rPr>
+      </w:pPr>
+      <w:r>
+        <w:rPr>
+          <w:rFonts w:ascii="Times New Roman" w:hAnsi="Times New Roman" w:cs="Times New Roman"/>
+          <w:sz w:val="24"/>
+          <w:szCs w:val="24"/>
+        </w:rPr>
+        <w:drawing>
+          <wp:inline distT="0" distB="0" distL="0" distR="0" wp14:anchorId="748B6779" wp14:editId="1CC8EAF0">
+            <wp:extent cx="4282800" cy="2435156"/>
+            <wp:effectExtent l="152400" t="152400" r="365760" b="365760"/>
+            <wp:docPr id="18" name="Picture 18" descr="Graphical user interface, text, application, chat or text message&#10;&#10;Description automatically generated"/>
+            <wp:cNvGraphicFramePr>
+              <a:graphicFrameLocks xmlns:a="http://schemas.openxmlformats.org/drawingml/2006/main" noChangeAspect="1"/>
+            </wp:cNvGraphicFramePr>
+            <a:graphic xmlns:a="http://schemas.openxmlformats.org/drawingml/2006/main">
+              <a:graphicData uri="http://schemas.openxmlformats.org/drawingml/2006/picture">
+                <pic:pic xmlns:pic="http://schemas.openxmlformats.org/drawingml/2006/picture">
+                  <pic:nvPicPr>
+                    <pic:cNvPr id="18" name="Picture 18" descr="Graphical user interface, text, application, chat or text message&#10;&#10;Description automatically generated"/>
+                    <pic:cNvPicPr/>
+                  </pic:nvPicPr>
+                  <pic:blipFill>
+                    <a:blip r:embed="rId7"/>
+                    <a:stretch>
+                      <a:fillRect/>
+                    </a:stretch>
+                  </pic:blipFill>
+                  <pic:spPr>
+                    <a:xfrm>
+                      <a:off x="0" y="0"/>
+                      <a:ext cx="4345069" cy="2470561"/>
+                    </a:xfrm>
+                    <a:prstGeom prst="rect">
+                      <a:avLst/>
+                    </a:prstGeom>
+                    <a:ln>
+                      <a:noFill/>
+                    </a:ln>
+                    <a:effectLst>
+                      <a:outerShdw blurRad="292100" dist="139700" dir="2700000" algn="tl" rotWithShape="0">
+                        <a:srgbClr val="333333">
+                          <a:alpha val="65000"/>
+                        </a:srgbClr>
+                      </a:outerShdw>
+                    </a:effectLst>
+                  </pic:spPr>
+                </pic:pic>
+              </a:graphicData>
+            </a:graphic>
+          </wp:inline>
+        </w:drawing>
+      </w:r>
+    </w:p>
+    <w:p>
+      <w:pPr>
+        <w:pStyle w:val="NoSpacing"/>
+        <w:ind w:left="1440"/>
+        <w:rPr>
+          <w:rFonts w:ascii="Times New Roman" w:hAnsi="Times New Roman" w:cs="Times New Roman"/>
+          <w:sz w:val="24"/>
+          <w:szCs w:val="24"/>
+        </w:rPr>
+      </w:pPr>
+    </w:p>
+    <w:p>
+      <w:pPr>
+        <w:pStyle w:val="NoSpacing"/>
+        <w:numPr>
+          <w:ilvl w:val="2"/>
+          <w:numId w:val="7"/>
+        </w:numPr>
+        <w:rPr>
+          <w:rFonts w:ascii="Times New Roman" w:hAnsi="Times New Roman" w:cs="Times New Roman"/>
+          <w:sz w:val="24"/>
+          <w:szCs w:val="24"/>
+        </w:rPr>
+      </w:pPr>
+      <w:r>
+        <w:rPr>
+          <w:rFonts w:ascii="Times New Roman" w:hAnsi="Times New Roman" w:cs="Times New Roman"/>
+          <w:sz w:val="24"/>
+          <w:szCs w:val="24"/>
+        </w:rPr>
+        <w:t>Once the download is complete, double-click the downloaded file to begin the installation process</w:t>
+      </w:r>
+      <w:r>
+        <w:rPr>
+          <w:rFonts w:ascii="Times New Roman" w:hAnsi="Times New Roman" w:cs="Times New Roman"/>
+          <w:sz w:val="24"/>
+          <w:szCs w:val="24"/>
+        </w:rPr>
+        <w:t>.</w:t>
+      </w:r>
+    </w:p>
+    <w:p>
+      <w:pPr>
+        <w:pStyle w:val="NoSpacing"/>
+        <w:ind w:left="1440"/>
+        <w:rPr>
+          <w:rFonts w:ascii="Times New Roman" w:hAnsi="Times New Roman" w:cs="Times New Roman"/>
+          <w:sz w:val="24"/>
+          <w:szCs w:val="24"/>
+        </w:rPr>
+      </w:pPr>
+    </w:p>
+    <w:p>
+      <w:pPr>
+        <w:pStyle w:val="NoSpacing"/>
+        <w:numPr>
+          <w:ilvl w:val="2"/>
+          <w:numId w:val="7"/>
+        </w:numPr>
+        <w:rPr>
+          <w:rFonts w:ascii="Times New Roman" w:hAnsi="Times New Roman" w:cs="Times New Roman"/>
+          <w:sz w:val="24"/>
+          <w:szCs w:val="24"/>
+        </w:rPr>
+      </w:pPr>
+      <w:r>
+        <w:rPr>
+          <w:rFonts w:ascii="Times New Roman" w:hAnsi="Times New Roman" w:cs="Times New Roman"/>
+          <w:sz w:val="24"/>
+          <w:szCs w:val="24"/>
+        </w:rPr>
+        <w:t>Follow the prompts in the installation wizard to complete the installation.</w:t>
+      </w:r>
+    </w:p>
+    <w:p>
+      <w:pPr>
+        <w:pStyle w:val="NoSpacing"/>
+        <w:numPr>
+          <w:ilvl w:val="3"/>
+          <w:numId w:val="7"/>
+        </w:numPr>
+        <w:rPr>
+          <w:rFonts w:ascii="Times New Roman" w:hAnsi="Times New Roman" w:cs="Times New Roman"/>
+          <w:sz w:val="24"/>
+          <w:szCs w:val="24"/>
+        </w:rPr>
+      </w:pPr>
+      <w:r>
+        <w:rPr>
+          <w:rFonts w:ascii="Times New Roman" w:hAnsi="Times New Roman" w:cs="Times New Roman"/>
+          <w:sz w:val="24"/>
+          <w:szCs w:val="24"/>
+        </w:rPr>
+        <w:t xml:space="preserve">You can choose to install </w:t>
+      </w:r>
+      <w:r>
+        <w:rPr>
+          <w:rFonts w:ascii="Times New Roman" w:hAnsi="Times New Roman" w:cs="Times New Roman"/>
+          <w:b/>
+          <w:bCs/>
+          <w:sz w:val="24"/>
+          <w:szCs w:val="24"/>
+        </w:rPr>
+        <w:t>PyCharm</w:t>
+      </w:r>
+      <w:r>
+        <w:rPr>
+          <w:rFonts w:ascii="Times New Roman" w:hAnsi="Times New Roman" w:cs="Times New Roman"/>
+          <w:sz w:val="24"/>
+          <w:szCs w:val="24"/>
+        </w:rPr>
+        <w:t xml:space="preserve"> for all users or just for yourself, </w:t>
+      </w:r>
+    </w:p>
+    <w:p>
+      <w:pPr>
+        <w:pStyle w:val="NoSpacing"/>
+        <w:numPr>
+          <w:ilvl w:val="3"/>
+          <w:numId w:val="7"/>
+        </w:numPr>
+        <w:rPr>
+          <w:rFonts w:ascii="Times New Roman" w:hAnsi="Times New Roman" w:cs="Times New Roman"/>
+          <w:sz w:val="24"/>
+          <w:szCs w:val="24"/>
+        </w:rPr>
+      </w:pPr>
+      <w:proofErr w:type="gramStart"/>
+      <w:r>
+        <w:rPr>
+          <w:rFonts w:ascii="Times New Roman" w:hAnsi="Times New Roman" w:cs="Times New Roman"/>
+          <w:sz w:val="24"/>
+          <w:szCs w:val="24"/>
+        </w:rPr>
+        <w:t xml:space="preserve">And </w:t>
+      </w:r>
+      <w:r>
+        <w:rPr>
+          <w:rFonts w:ascii="Times New Roman" w:hAnsi="Times New Roman" w:cs="Times New Roman"/>
+          <w:sz w:val="24"/>
+          <w:szCs w:val="24"/>
+        </w:rPr>
+        <w:t>also</w:t>
+      </w:r>
+      <w:proofErr w:type="gramEnd"/>
+      <w:r>
+        <w:rPr>
+          <w:rFonts w:ascii="Times New Roman" w:hAnsi="Times New Roman" w:cs="Times New Roman"/>
+          <w:sz w:val="24"/>
+          <w:szCs w:val="24"/>
+        </w:rPr>
+        <w:t xml:space="preserve"> choose the installation location</w:t>
+      </w:r>
+      <w:r>
+        <w:rPr>
+          <w:rFonts w:ascii="Times New Roman" w:hAnsi="Times New Roman" w:cs="Times New Roman"/>
+          <w:sz w:val="24"/>
+          <w:szCs w:val="24"/>
+        </w:rPr>
+        <w:t>.</w:t>
+      </w:r>
+    </w:p>
+    <w:p>
+      <w:pPr>
+        <w:pStyle w:val="NoSpacing"/>
+        <w:ind w:left="1440"/>
+        <w:rPr>
+          <w:rFonts w:ascii="Times New Roman" w:hAnsi="Times New Roman" w:cs="Times New Roman"/>
+          <w:sz w:val="24"/>
+          <w:szCs w:val="24"/>
+        </w:rPr>
+      </w:pPr>
+    </w:p>
+    <w:p>
+      <w:pPr>
+        <w:pStyle w:val="NoSpacing"/>
+        <w:numPr>
+          <w:ilvl w:val="2"/>
+          <w:numId w:val="7"/>
+        </w:numPr>
+        <w:rPr>
+          <w:rFonts w:ascii="Times New Roman" w:hAnsi="Times New Roman" w:cs="Times New Roman"/>
+          <w:sz w:val="24"/>
+          <w:szCs w:val="24"/>
+        </w:rPr>
+      </w:pPr>
+      <w:r>
+        <w:rPr>
+          <w:rFonts w:ascii="Times New Roman" w:hAnsi="Times New Roman" w:cs="Times New Roman"/>
+          <w:sz w:val="24"/>
+          <w:szCs w:val="24"/>
+        </w:rPr>
+        <w:t xml:space="preserve">Once </w:t>
+      </w:r>
+      <w:r>
+        <w:rPr>
+          <w:rFonts w:ascii="Times New Roman" w:hAnsi="Times New Roman" w:cs="Times New Roman"/>
+          <w:sz w:val="24"/>
+          <w:szCs w:val="24"/>
+        </w:rPr>
+        <w:t>PyCharm</w:t>
+      </w:r>
+      <w:r>
+        <w:rPr>
+          <w:rFonts w:ascii="Times New Roman" w:hAnsi="Times New Roman" w:cs="Times New Roman"/>
+          <w:sz w:val="24"/>
+          <w:szCs w:val="24"/>
+        </w:rPr>
+        <w:t xml:space="preserve"> installation is complete, open </w:t>
+      </w:r>
+      <w:r>
+        <w:rPr>
+          <w:rFonts w:ascii="Times New Roman" w:hAnsi="Times New Roman" w:cs="Times New Roman"/>
+          <w:b/>
+          <w:bCs/>
+          <w:sz w:val="24"/>
+          <w:szCs w:val="24"/>
+        </w:rPr>
+        <w:t>PyCharm Community Edition</w:t>
+      </w:r>
+      <w:r>
+        <w:rPr>
+          <w:rFonts w:ascii="Times New Roman" w:hAnsi="Times New Roman" w:cs="Times New Roman"/>
+          <w:sz w:val="24"/>
+          <w:szCs w:val="24"/>
+        </w:rPr>
+        <w:t>.</w:t>
+      </w:r>
+    </w:p>
+    <w:p>
+      <w:pPr>
+        <w:pStyle w:val="NoSpacing"/>
+        <w:numPr>
+          <w:ilvl w:val="3"/>
+          <w:numId w:val="7"/>
+        </w:numPr>
+        <w:rPr>
+          <w:rFonts w:ascii="Times New Roman" w:hAnsi="Times New Roman" w:cs="Times New Roman"/>
+          <w:sz w:val="24"/>
+          <w:szCs w:val="24"/>
+        </w:rPr>
+      </w:pPr>
+      <w:r>
+        <w:rPr>
+          <w:rFonts w:ascii="Times New Roman" w:hAnsi="Times New Roman" w:cs="Times New Roman"/>
+          <w:sz w:val="24"/>
+          <w:szCs w:val="24"/>
+        </w:rPr>
+        <w:t xml:space="preserve">Next, click on Windows Start </w:t>
+      </w:r>
+      <w:proofErr w:type="gramStart"/>
+      <w:r>
+        <w:rPr>
+          <w:rFonts w:ascii="Times New Roman" w:hAnsi="Times New Roman" w:cs="Times New Roman"/>
+          <w:sz w:val="24"/>
+          <w:szCs w:val="24"/>
+        </w:rPr>
+        <w:t>button</w:t>
+      </w:r>
+      <w:proofErr w:type="gramEnd"/>
+    </w:p>
+    <w:p>
+      <w:pPr>
+        <w:pStyle w:val="NoSpacing"/>
+        <w:numPr>
+          <w:ilvl w:val="3"/>
+          <w:numId w:val="7"/>
+        </w:numPr>
+        <w:rPr>
+          <w:rFonts w:ascii="Times New Roman" w:hAnsi="Times New Roman" w:cs="Times New Roman"/>
+          <w:sz w:val="24"/>
+          <w:szCs w:val="24"/>
+        </w:rPr>
+      </w:pPr>
+      <w:r>
+        <w:rPr>
+          <w:rFonts w:ascii="Times New Roman" w:hAnsi="Times New Roman" w:cs="Times New Roman"/>
+          <w:sz w:val="24"/>
+          <w:szCs w:val="24"/>
+        </w:rPr>
+        <w:t>If you installed PyCharm Community Edition Locate the Jet</w:t>
+      </w:r>
+    </w:p>
+    <w:p>
+      <w:pPr>
+        <w:pStyle w:val="NoSpacing"/>
+        <w:ind w:left="1440"/>
+        <w:rPr>
+          <w:rFonts w:ascii="Times New Roman" w:hAnsi="Times New Roman" w:cs="Times New Roman"/>
+          <w:sz w:val="24"/>
+          <w:szCs w:val="24"/>
+        </w:rPr>
+      </w:pPr>
+    </w:p>
+    <w:p>
+      <w:pPr>
+        <w:pStyle w:val="NoSpacing"/>
+        <w:numPr>
+          <w:ilvl w:val="2"/>
+          <w:numId w:val="7"/>
+        </w:numPr>
+        <w:rPr>
+          <w:rFonts w:ascii="Times New Roman" w:hAnsi="Times New Roman" w:cs="Times New Roman"/>
+          <w:sz w:val="24"/>
+          <w:szCs w:val="24"/>
+        </w:rPr>
+      </w:pPr>
+      <w:r>
+        <w:rPr>
+          <w:rFonts w:ascii="Times New Roman" w:hAnsi="Times New Roman" w:cs="Times New Roman"/>
+          <w:sz w:val="24"/>
+          <w:szCs w:val="24"/>
+        </w:rPr>
+        <w:t xml:space="preserve">To install the </w:t>
+      </w:r>
+      <w:proofErr w:type="spellStart"/>
+      <w:r>
+        <w:rPr>
+          <w:rFonts w:ascii="Times New Roman" w:hAnsi="Times New Roman" w:cs="Times New Roman"/>
+          <w:sz w:val="24"/>
+          <w:szCs w:val="24"/>
+        </w:rPr>
+        <w:t>tkinter</w:t>
+      </w:r>
+      <w:proofErr w:type="spellEnd"/>
+      <w:r>
+        <w:rPr>
+          <w:rFonts w:ascii="Times New Roman" w:hAnsi="Times New Roman" w:cs="Times New Roman"/>
+          <w:sz w:val="24"/>
+          <w:szCs w:val="24"/>
+        </w:rPr>
+        <w:t xml:space="preserve"> package, go to the "File" menu and select "Settings" (or "Preferences" on a Mac).</w:t>
+      </w:r>
+    </w:p>
+    <w:p>
+      <w:pPr>
+        <w:pStyle w:val="NoSpacing"/>
+        <w:ind w:left="1440"/>
+        <w:rPr>
+          <w:rFonts w:ascii="Times New Roman" w:hAnsi="Times New Roman" w:cs="Times New Roman"/>
+          <w:sz w:val="24"/>
+          <w:szCs w:val="24"/>
+        </w:rPr>
+      </w:pPr>
+    </w:p>
+    <w:p>
+      <w:pPr>
+        <w:pStyle w:val="NoSpacing"/>
+        <w:numPr>
+          <w:ilvl w:val="2"/>
+          <w:numId w:val="7"/>
+        </w:numPr>
+        <w:rPr>
+          <w:rFonts w:ascii="Times New Roman" w:hAnsi="Times New Roman" w:cs="Times New Roman"/>
+          <w:sz w:val="24"/>
+          <w:szCs w:val="24"/>
+        </w:rPr>
+      </w:pPr>
+      <w:r>
+        <w:rPr>
+          <w:rFonts w:ascii="Times New Roman" w:hAnsi="Times New Roman" w:cs="Times New Roman"/>
+          <w:sz w:val="24"/>
+          <w:szCs w:val="24"/>
+        </w:rPr>
+        <w:t>In the left-hand pane of the Settings/Preferences window, click "Project: &lt;your project name&gt;" (or "Project Interpreter" if you don't have a project open yet).</w:t>
+      </w:r>
+    </w:p>
+    <w:p>
+      <w:pPr>
+        <w:pStyle w:val="NoSpacing"/>
+        <w:ind w:left="1440"/>
+        <w:rPr>
+          <w:rFonts w:ascii="Times New Roman" w:hAnsi="Times New Roman" w:cs="Times New Roman"/>
+          <w:sz w:val="24"/>
+          <w:szCs w:val="24"/>
+        </w:rPr>
+      </w:pPr>
+    </w:p>
+    <w:p>
+      <w:pPr>
+        <w:pStyle w:val="NoSpacing"/>
+        <w:numPr>
+          <w:ilvl w:val="2"/>
+          <w:numId w:val="7"/>
+        </w:numPr>
+        <w:rPr>
+          <w:rFonts w:ascii="Times New Roman" w:hAnsi="Times New Roman" w:cs="Times New Roman"/>
+          <w:sz w:val="24"/>
+          <w:szCs w:val="24"/>
+        </w:rPr>
+      </w:pPr>
+      <w:r>
+        <w:rPr>
+          <w:rFonts w:ascii="Times New Roman" w:hAnsi="Times New Roman" w:cs="Times New Roman"/>
+          <w:sz w:val="24"/>
+          <w:szCs w:val="24"/>
+        </w:rPr>
+        <w:t>In the right-hand pane, click the "+" button to add a new package.</w:t>
+      </w:r>
+    </w:p>
+    <w:p>
+      <w:pPr>
+        <w:pStyle w:val="NoSpacing"/>
+        <w:ind w:left="1440"/>
+        <w:rPr>
+          <w:rFonts w:ascii="Times New Roman" w:hAnsi="Times New Roman" w:cs="Times New Roman"/>
+          <w:sz w:val="24"/>
+          <w:szCs w:val="24"/>
+        </w:rPr>
+      </w:pPr>
+    </w:p>
+    <w:p>
+      <w:pPr>
+        <w:pStyle w:val="NoSpacing"/>
+        <w:numPr>
+          <w:ilvl w:val="2"/>
+          <w:numId w:val="7"/>
+        </w:numPr>
+        <w:rPr>
+          <w:rFonts w:ascii="Times New Roman" w:hAnsi="Times New Roman" w:cs="Times New Roman"/>
+          <w:sz w:val="24"/>
+          <w:szCs w:val="24"/>
+        </w:rPr>
+      </w:pPr>
+      <w:r>
+        <w:rPr>
+          <w:rFonts w:ascii="Times New Roman" w:hAnsi="Times New Roman" w:cs="Times New Roman"/>
+          <w:sz w:val="24"/>
+          <w:szCs w:val="24"/>
+        </w:rPr>
+        <w:t>In the "Available Packages" window, type "</w:t>
+      </w:r>
+      <w:proofErr w:type="spellStart"/>
+      <w:r>
+        <w:rPr>
+          <w:rFonts w:ascii="Times New Roman" w:hAnsi="Times New Roman" w:cs="Times New Roman"/>
+          <w:sz w:val="24"/>
+          <w:szCs w:val="24"/>
+        </w:rPr>
+        <w:t>tkinter</w:t>
+      </w:r>
+      <w:proofErr w:type="spellEnd"/>
+      <w:r>
+        <w:rPr>
+          <w:rFonts w:ascii="Times New Roman" w:hAnsi="Times New Roman" w:cs="Times New Roman"/>
+          <w:sz w:val="24"/>
+          <w:szCs w:val="24"/>
+        </w:rPr>
+        <w:t>" in the search bar and click the checkbox next to "</w:t>
+      </w:r>
+      <w:proofErr w:type="spellStart"/>
+      <w:r>
+        <w:rPr>
+          <w:rFonts w:ascii="Times New Roman" w:hAnsi="Times New Roman" w:cs="Times New Roman"/>
+          <w:sz w:val="24"/>
+          <w:szCs w:val="24"/>
+        </w:rPr>
+        <w:t>tkinter</w:t>
+      </w:r>
+      <w:proofErr w:type="spellEnd"/>
+      <w:r>
+        <w:rPr>
+          <w:rFonts w:ascii="Times New Roman" w:hAnsi="Times New Roman" w:cs="Times New Roman"/>
+          <w:sz w:val="24"/>
+          <w:szCs w:val="24"/>
+        </w:rPr>
+        <w:t>" in the search results.</w:t>
+      </w:r>
+    </w:p>
+    <w:p>
+      <w:pPr>
+        <w:pStyle w:val="NoSpacing"/>
+        <w:ind w:left="1440"/>
+        <w:rPr>
+          <w:rFonts w:ascii="Times New Roman" w:hAnsi="Times New Roman" w:cs="Times New Roman"/>
+          <w:sz w:val="24"/>
+          <w:szCs w:val="24"/>
+        </w:rPr>
+      </w:pPr>
+    </w:p>
+    <w:p>
+      <w:pPr>
+        <w:pStyle w:val="NoSpacing"/>
+        <w:numPr>
+          <w:ilvl w:val="2"/>
+          <w:numId w:val="7"/>
+        </w:numPr>
+        <w:rPr>
+          <w:rFonts w:ascii="Times New Roman" w:hAnsi="Times New Roman" w:cs="Times New Roman"/>
+          <w:sz w:val="24"/>
+          <w:szCs w:val="24"/>
+        </w:rPr>
+      </w:pPr>
+      <w:r>
+        <w:rPr>
+          <w:rFonts w:ascii="Times New Roman" w:hAnsi="Times New Roman" w:cs="Times New Roman"/>
+          <w:sz w:val="24"/>
+          <w:szCs w:val="24"/>
+        </w:rPr>
+        <w:t>Click the "Install Package" button at the bottom right of the window.</w:t>
+      </w:r>
+    </w:p>
+    <w:p>
+      <w:pPr>
+        <w:pStyle w:val="NoSpacing"/>
+        <w:ind w:left="1440"/>
+        <w:rPr>
+          <w:rFonts w:ascii="Times New Roman" w:hAnsi="Times New Roman" w:cs="Times New Roman"/>
+          <w:sz w:val="24"/>
+          <w:szCs w:val="24"/>
+        </w:rPr>
+      </w:pPr>
+    </w:p>
+    <w:p>
+      <w:pPr>
+        <w:pStyle w:val="NoSpacing"/>
+        <w:numPr>
+          <w:ilvl w:val="2"/>
+          <w:numId w:val="7"/>
+        </w:numPr>
+        <w:rPr>
+          <w:rFonts w:ascii="Times New Roman" w:hAnsi="Times New Roman" w:cs="Times New Roman"/>
+          <w:sz w:val="24"/>
+          <w:szCs w:val="24"/>
+        </w:rPr>
+      </w:pPr>
+      <w:r>
+        <w:rPr>
+          <w:rFonts w:ascii="Times New Roman" w:hAnsi="Times New Roman" w:cs="Times New Roman"/>
+          <w:sz w:val="24"/>
+          <w:szCs w:val="24"/>
+        </w:rPr>
+        <w:t>Wait for the package to install (this may take a few minutes).</w:t>
+      </w:r>
+    </w:p>
+    <w:p>
+      <w:pPr>
+        <w:pStyle w:val="NoSpacing"/>
+        <w:rPr>
+          <w:rFonts w:ascii="Times New Roman" w:hAnsi="Times New Roman" w:cs="Times New Roman"/>
+          <w:sz w:val="24"/>
+          <w:szCs w:val="24"/>
+        </w:rPr>
+      </w:pPr>
+    </w:p>
+    <w:p>
+      <w:pPr>
+        <w:pStyle w:val="NoSpacing"/>
+        <w:numPr>
+          <w:ilvl w:val="2"/>
+          <w:numId w:val="7"/>
+        </w:numPr>
+        <w:rPr>
+          <w:rFonts w:ascii="Times New Roman" w:hAnsi="Times New Roman" w:cs="Times New Roman"/>
+          <w:sz w:val="24"/>
+          <w:szCs w:val="24"/>
+        </w:rPr>
+      </w:pPr>
+      <w:r>
+        <w:rPr>
+          <w:rFonts w:ascii="Times New Roman" w:hAnsi="Times New Roman" w:cs="Times New Roman"/>
+          <w:sz w:val="24"/>
+          <w:szCs w:val="24"/>
+        </w:rPr>
+        <w:t xml:space="preserve">To install the </w:t>
+      </w:r>
+      <w:proofErr w:type="gramStart"/>
+      <w:r>
+        <w:rPr>
+          <w:rFonts w:ascii="Times New Roman" w:hAnsi="Times New Roman" w:cs="Times New Roman"/>
+          <w:sz w:val="24"/>
+          <w:szCs w:val="24"/>
+        </w:rPr>
+        <w:t>pandas</w:t>
+      </w:r>
+      <w:proofErr w:type="gramEnd"/>
+      <w:r>
+        <w:rPr>
+          <w:rFonts w:ascii="Times New Roman" w:hAnsi="Times New Roman" w:cs="Times New Roman"/>
+          <w:sz w:val="24"/>
+          <w:szCs w:val="24"/>
+        </w:rPr>
+        <w:t xml:space="preserve"> package, repeat steps 6-10, but this time search for "pandas" in the "Available Packages" window and install that package instead.</w:t>
+      </w:r>
+    </w:p>
+    <w:p>
+      <w:pPr>
+        <w:pStyle w:val="NoSpacing"/>
+        <w:ind w:left="1440"/>
+        <w:rPr>
+          <w:rFonts w:ascii="Times New Roman" w:hAnsi="Times New Roman" w:cs="Times New Roman"/>
+          <w:sz w:val="24"/>
+          <w:szCs w:val="24"/>
+        </w:rPr>
+      </w:pPr>
+    </w:p>
+    <w:p>
+      <w:pPr>
+        <w:pStyle w:val="NoSpacing"/>
+        <w:numPr>
+          <w:ilvl w:val="2"/>
+          <w:numId w:val="7"/>
+        </w:numPr>
+        <w:rPr>
+          <w:rFonts w:ascii="Times New Roman" w:hAnsi="Times New Roman" w:cs="Times New Roman"/>
+          <w:sz w:val="24"/>
+          <w:szCs w:val="24"/>
+        </w:rPr>
+      </w:pPr>
+      <w:r>
+        <w:rPr>
+          <w:rFonts w:ascii="Times New Roman" w:hAnsi="Times New Roman" w:cs="Times New Roman"/>
+          <w:sz w:val="24"/>
+          <w:szCs w:val="24"/>
+        </w:rPr>
+        <w:t xml:space="preserve">To install the </w:t>
+      </w:r>
+      <w:proofErr w:type="spellStart"/>
+      <w:r>
+        <w:rPr>
+          <w:rFonts w:ascii="Times New Roman" w:hAnsi="Times New Roman" w:cs="Times New Roman"/>
+          <w:sz w:val="24"/>
+          <w:szCs w:val="24"/>
+        </w:rPr>
+        <w:t>plotly</w:t>
+      </w:r>
+      <w:proofErr w:type="spellEnd"/>
+      <w:r>
+        <w:rPr>
+          <w:rFonts w:ascii="Times New Roman" w:hAnsi="Times New Roman" w:cs="Times New Roman"/>
+          <w:sz w:val="24"/>
+          <w:szCs w:val="24"/>
+        </w:rPr>
+        <w:t xml:space="preserve"> package, repeat steps 6-10, but this time search for "</w:t>
+      </w:r>
+      <w:proofErr w:type="spellStart"/>
+      <w:r>
+        <w:rPr>
+          <w:rFonts w:ascii="Times New Roman" w:hAnsi="Times New Roman" w:cs="Times New Roman"/>
+          <w:sz w:val="24"/>
+          <w:szCs w:val="24"/>
+        </w:rPr>
+        <w:t>plotly</w:t>
+      </w:r>
+      <w:proofErr w:type="spellEnd"/>
+      <w:r>
+        <w:rPr>
+          <w:rFonts w:ascii="Times New Roman" w:hAnsi="Times New Roman" w:cs="Times New Roman"/>
+          <w:sz w:val="24"/>
+          <w:szCs w:val="24"/>
+        </w:rPr>
+        <w:t>" in the "Available Packages" window and install that package instead.</w:t>
+      </w:r>
+    </w:p>
+    <w:p>
+      <w:pPr>
+        <w:pStyle w:val="NoSpacing"/>
+        <w:ind w:left="1440"/>
+        <w:rPr>
+          <w:rFonts w:ascii="Times New Roman" w:hAnsi="Times New Roman" w:cs="Times New Roman"/>
+          <w:sz w:val="24"/>
+          <w:szCs w:val="24"/>
+        </w:rPr>
+      </w:pPr>
+    </w:p>
+    <w:p>
+      <w:pPr>
+        <w:pStyle w:val="NoSpacing"/>
+        <w:numPr>
+          <w:ilvl w:val="2"/>
+          <w:numId w:val="7"/>
+        </w:numPr>
+        <w:rPr>
+          <w:rFonts w:ascii="Times New Roman" w:hAnsi="Times New Roman" w:cs="Times New Roman"/>
+          <w:sz w:val="24"/>
+          <w:szCs w:val="24"/>
+        </w:rPr>
+      </w:pPr>
+      <w:r>
+        <w:rPr>
+          <w:rFonts w:ascii="Times New Roman" w:hAnsi="Times New Roman" w:cs="Times New Roman"/>
+          <w:sz w:val="24"/>
+          <w:szCs w:val="24"/>
+        </w:rPr>
+        <w:t>To install the scikit-learn package, repeat steps 6-10, but this time search for "scikit-learn" in the "Available Packages" window and install that package instead.</w:t>
+      </w:r>
+    </w:p>
+    <w:p>
+      <w:pPr>
+        <w:pStyle w:val="NoSpacing"/>
+        <w:ind w:left="1440"/>
+        <w:rPr>
+          <w:rFonts w:ascii="Times New Roman" w:hAnsi="Times New Roman" w:cs="Times New Roman"/>
+          <w:sz w:val="24"/>
+          <w:szCs w:val="24"/>
+        </w:rPr>
+      </w:pPr>
+    </w:p>
+    <w:p>
+      <w:pPr>
+        <w:pStyle w:val="NoSpacing"/>
+        <w:numPr>
+          <w:ilvl w:val="2"/>
+          <w:numId w:val="7"/>
+        </w:numPr>
+        <w:rPr>
+          <w:rFonts w:ascii="Times New Roman" w:hAnsi="Times New Roman" w:cs="Times New Roman"/>
+          <w:sz w:val="24"/>
+          <w:szCs w:val="24"/>
+        </w:rPr>
+      </w:pPr>
+      <w:r>
+        <w:rPr>
+          <w:rFonts w:ascii="Times New Roman" w:hAnsi="Times New Roman" w:cs="Times New Roman"/>
+          <w:sz w:val="24"/>
+          <w:szCs w:val="24"/>
+        </w:rPr>
+        <w:t xml:space="preserve">Once </w:t>
+      </w:r>
+      <w:proofErr w:type="gramStart"/>
+      <w:r>
+        <w:rPr>
+          <w:rFonts w:ascii="Times New Roman" w:hAnsi="Times New Roman" w:cs="Times New Roman"/>
+          <w:sz w:val="24"/>
+          <w:szCs w:val="24"/>
+        </w:rPr>
+        <w:t>all of</w:t>
+      </w:r>
+      <w:proofErr w:type="gramEnd"/>
+      <w:r>
+        <w:rPr>
+          <w:rFonts w:ascii="Times New Roman" w:hAnsi="Times New Roman" w:cs="Times New Roman"/>
+          <w:sz w:val="24"/>
+          <w:szCs w:val="24"/>
+        </w:rPr>
+        <w:t xml:space="preserve"> the packages are installed, you should be able to use them in your PyCharm projects by importing them into your code.</w:t>
       </w:r>
     </w:p>
     <w:p>
@@ -351,7 +1356,7 @@
         <w:pStyle w:val="NoSpacing"/>
         <w:numPr>
           <w:ilvl w:val="0"/>
-          <w:numId w:val="5"/>
+          <w:numId w:val="7"/>
         </w:numPr>
         <w:rPr>
           <w:rFonts w:ascii="Times New Roman" w:hAnsi="Times New Roman" w:cs="Times New Roman"/>
@@ -365,15 +1370,34 @@
           <w:sz w:val="24"/>
           <w:szCs w:val="24"/>
         </w:rPr>
-        <w:t xml:space="preserve">If </w:t>
-      </w:r>
-      <w:r>
-        <w:rPr>
-          <w:rFonts w:ascii="Times New Roman" w:hAnsi="Times New Roman" w:cs="Times New Roman"/>
-          <w:sz w:val="24"/>
-          <w:szCs w:val="24"/>
-        </w:rPr>
-        <w:t xml:space="preserve">Open the command prompt and type the following command to install the required libraries: </w:t>
+        <w:t xml:space="preserve">(Optional) </w:t>
+      </w:r>
+      <w:r>
+        <w:rPr>
+          <w:rFonts w:ascii="Times New Roman" w:hAnsi="Times New Roman" w:cs="Times New Roman"/>
+          <w:sz w:val="24"/>
+          <w:szCs w:val="24"/>
+        </w:rPr>
+        <w:t>Download and install Python 3.6 or later from the official Python website (</w:t>
+      </w:r>
+      <w:hyperlink r:id="rId8" w:history="1">
+        <w:r>
+          <w:rPr>
+            <w:rStyle w:val="Hyperlink"/>
+            <w:rFonts w:ascii="Times New Roman" w:hAnsi="Times New Roman" w:cs="Times New Roman"/>
+            <w:sz w:val="24"/>
+            <w:szCs w:val="24"/>
+          </w:rPr>
+          <w:t>https://www.python.org/downloads/</w:t>
+        </w:r>
+      </w:hyperlink>
+      <w:r>
+        <w:rPr>
+          <w:rFonts w:ascii="Times New Roman" w:hAnsi="Times New Roman" w:cs="Times New Roman"/>
+          <w:sz w:val="24"/>
+          <w:szCs w:val="24"/>
+        </w:rPr>
+        <w:t>).</w:t>
       </w:r>
     </w:p>
     <w:p>
@@ -381,7 +1405,173 @@
         <w:pStyle w:val="NoSpacing"/>
         <w:numPr>
           <w:ilvl w:val="1"/>
-          <w:numId w:val="5"/>
+          <w:numId w:val="7"/>
+        </w:numPr>
+        <w:rPr>
+          <w:rFonts w:ascii="Times New Roman" w:hAnsi="Times New Roman" w:cs="Times New Roman"/>
+          <w:sz w:val="24"/>
+          <w:szCs w:val="24"/>
+        </w:rPr>
+      </w:pPr>
+      <w:r>
+        <w:rPr>
+          <w:rFonts w:ascii="Times New Roman" w:hAnsi="Times New Roman" w:cs="Times New Roman"/>
+          <w:sz w:val="24"/>
+          <w:szCs w:val="24"/>
+        </w:rPr>
+        <w:t xml:space="preserve">If you intend to </w:t>
+      </w:r>
+      <w:proofErr w:type="gramStart"/>
+      <w:r>
+        <w:rPr>
+          <w:rFonts w:ascii="Times New Roman" w:hAnsi="Times New Roman" w:cs="Times New Roman"/>
+          <w:sz w:val="24"/>
+          <w:szCs w:val="24"/>
+        </w:rPr>
+        <w:t>uses</w:t>
+      </w:r>
+      <w:proofErr w:type="gramEnd"/>
+      <w:r>
+        <w:rPr>
+          <w:rFonts w:ascii="Times New Roman" w:hAnsi="Times New Roman" w:cs="Times New Roman"/>
+          <w:sz w:val="24"/>
+          <w:szCs w:val="24"/>
+        </w:rPr>
+        <w:t xml:space="preserve"> Python and IDLE go to step 3</w:t>
+      </w:r>
+    </w:p>
+    <w:p>
+      <w:pPr>
+        <w:pStyle w:val="NoSpacing"/>
+        <w:ind w:left="720"/>
+        <w:rPr>
+          <w:rFonts w:ascii="Times New Roman" w:hAnsi="Times New Roman" w:cs="Times New Roman"/>
+          <w:sz w:val="24"/>
+          <w:szCs w:val="24"/>
+        </w:rPr>
+      </w:pPr>
+    </w:p>
+    <w:p>
+      <w:pPr>
+        <w:pStyle w:val="NoSpacing"/>
+        <w:numPr>
+          <w:ilvl w:val="0"/>
+          <w:numId w:val="7"/>
+        </w:numPr>
+        <w:rPr>
+          <w:rFonts w:ascii="Times New Roman" w:hAnsi="Times New Roman" w:cs="Times New Roman"/>
+          <w:sz w:val="24"/>
+          <w:szCs w:val="24"/>
+        </w:rPr>
+      </w:pPr>
+      <w:r>
+        <w:rPr>
+          <w:rFonts w:ascii="Times New Roman" w:hAnsi="Times New Roman" w:cs="Times New Roman"/>
+          <w:sz w:val="24"/>
+          <w:szCs w:val="24"/>
+        </w:rPr>
+        <w:lastRenderedPageBreak/>
+        <w:t xml:space="preserve">If </w:t>
+      </w:r>
+      <w:r>
+        <w:rPr>
+          <w:rFonts w:ascii="Times New Roman" w:hAnsi="Times New Roman" w:cs="Times New Roman"/>
+          <w:sz w:val="24"/>
+          <w:szCs w:val="24"/>
+        </w:rPr>
+        <w:t xml:space="preserve">you should opt in to use Python and </w:t>
+      </w:r>
+      <w:proofErr w:type="spellStart"/>
+      <w:r>
+        <w:rPr>
+          <w:rFonts w:ascii="Times New Roman" w:hAnsi="Times New Roman" w:cs="Times New Roman"/>
+          <w:sz w:val="24"/>
+          <w:szCs w:val="24"/>
+        </w:rPr>
+        <w:t>Pyhton’s</w:t>
+      </w:r>
+      <w:proofErr w:type="spellEnd"/>
+      <w:r>
+        <w:rPr>
+          <w:rFonts w:ascii="Times New Roman" w:hAnsi="Times New Roman" w:cs="Times New Roman"/>
+          <w:sz w:val="24"/>
+          <w:szCs w:val="24"/>
+        </w:rPr>
+        <w:t xml:space="preserve"> </w:t>
+      </w:r>
+      <w:proofErr w:type="spellStart"/>
+      <w:r>
+        <w:rPr>
+          <w:rFonts w:ascii="Times New Roman" w:hAnsi="Times New Roman" w:cs="Times New Roman"/>
+          <w:sz w:val="24"/>
+          <w:szCs w:val="24"/>
+        </w:rPr>
+        <w:t>onwn</w:t>
+      </w:r>
+      <w:proofErr w:type="spellEnd"/>
+      <w:r>
+        <w:rPr>
+          <w:rFonts w:ascii="Times New Roman" w:hAnsi="Times New Roman" w:cs="Times New Roman"/>
+          <w:sz w:val="24"/>
+          <w:szCs w:val="24"/>
+        </w:rPr>
+        <w:t xml:space="preserve"> IDLE </w:t>
+      </w:r>
+      <w:proofErr w:type="gramStart"/>
+      <w:r>
+        <w:rPr>
+          <w:rFonts w:ascii="Times New Roman" w:hAnsi="Times New Roman" w:cs="Times New Roman"/>
+          <w:sz w:val="24"/>
+          <w:szCs w:val="24"/>
+        </w:rPr>
+        <w:t>the you</w:t>
+      </w:r>
+      <w:proofErr w:type="gramEnd"/>
+      <w:r>
+        <w:rPr>
+          <w:rFonts w:ascii="Times New Roman" w:hAnsi="Times New Roman" w:cs="Times New Roman"/>
+          <w:sz w:val="24"/>
+          <w:szCs w:val="24"/>
+        </w:rPr>
+        <w:t xml:space="preserve"> will need to </w:t>
+      </w:r>
+      <w:r>
+        <w:rPr>
+          <w:rFonts w:ascii="Times New Roman" w:hAnsi="Times New Roman" w:cs="Times New Roman"/>
+          <w:sz w:val="24"/>
+          <w:szCs w:val="24"/>
+        </w:rPr>
+        <w:t>do the following:</w:t>
+      </w:r>
+    </w:p>
+    <w:p>
+      <w:pPr>
+        <w:pStyle w:val="NoSpacing"/>
+        <w:numPr>
+          <w:ilvl w:val="1"/>
+          <w:numId w:val="7"/>
+        </w:numPr>
+        <w:rPr>
+          <w:rFonts w:ascii="Times New Roman" w:hAnsi="Times New Roman" w:cs="Times New Roman"/>
+          <w:sz w:val="24"/>
+          <w:szCs w:val="24"/>
+        </w:rPr>
+      </w:pPr>
+      <w:r>
+        <w:rPr>
+          <w:rFonts w:ascii="Times New Roman" w:hAnsi="Times New Roman" w:cs="Times New Roman"/>
+          <w:sz w:val="24"/>
+          <w:szCs w:val="24"/>
+        </w:rPr>
+        <w:t xml:space="preserve">Open the command prompt and type the following command to install the required libraries: </w:t>
+      </w:r>
+    </w:p>
+    <w:p>
+      <w:pPr>
+        <w:pStyle w:val="NoSpacing"/>
+        <w:numPr>
+          <w:ilvl w:val="2"/>
+          <w:numId w:val="7"/>
         </w:numPr>
         <w:rPr>
           <w:rFonts w:ascii="Times New Roman" w:hAnsi="Times New Roman" w:cs="Times New Roman"/>
@@ -422,8 +1612,8 @@
       <w:pPr>
         <w:pStyle w:val="NoSpacing"/>
         <w:numPr>
-          <w:ilvl w:val="1"/>
-          <w:numId w:val="5"/>
+          <w:ilvl w:val="2"/>
+          <w:numId w:val="7"/>
         </w:numPr>
         <w:rPr>
           <w:rFonts w:ascii="Times New Roman" w:hAnsi="Times New Roman" w:cs="Times New Roman"/>
@@ -462,8 +1652,8 @@
       <w:pPr>
         <w:pStyle w:val="NoSpacing"/>
         <w:numPr>
-          <w:ilvl w:val="1"/>
-          <w:numId w:val="5"/>
+          <w:ilvl w:val="2"/>
+          <w:numId w:val="7"/>
         </w:numPr>
         <w:rPr>
           <w:rFonts w:ascii="Times New Roman" w:hAnsi="Times New Roman" w:cs="Times New Roman"/>
@@ -504,8 +1694,8 @@
       <w:pPr>
         <w:pStyle w:val="NoSpacing"/>
         <w:numPr>
-          <w:ilvl w:val="1"/>
-          <w:numId w:val="5"/>
+          <w:ilvl w:val="2"/>
+          <w:numId w:val="7"/>
         </w:numPr>
         <w:rPr>
           <w:rFonts w:ascii="Times New Roman" w:hAnsi="Times New Roman" w:cs="Times New Roman"/>
@@ -811,7 +2001,6 @@
           <w:sz w:val="24"/>
           <w:szCs w:val="24"/>
         </w:rPr>
-        <w:lastRenderedPageBreak/>
         <w:drawing>
           <wp:inline distT="0" distB="0" distL="0" distR="0" wp14:anchorId="31B22E98" wp14:editId="0325B465">
             <wp:extent cx="4665980" cy="2311200"/>
@@ -828,7 +2017,7 @@
                     <pic:cNvPicPr/>
                   </pic:nvPicPr>
                   <pic:blipFill rotWithShape="1">
-                    <a:blip r:embed="rId7"/>
+                    <a:blip r:embed="rId9"/>
                     <a:srcRect b="39655"/>
                     <a:stretch/>
                   </pic:blipFill>
@@ -889,6 +2078,7 @@
           <w:sz w:val="24"/>
           <w:szCs w:val="24"/>
         </w:rPr>
+        <w:lastRenderedPageBreak/>
         <w:drawing>
           <wp:inline distT="0" distB="0" distL="0" distR="0" wp14:anchorId="604B0101" wp14:editId="49031084">
             <wp:extent cx="5287010" cy="2072400"/>
@@ -905,7 +2095,7 @@
                     <pic:cNvPicPr/>
                   </pic:nvPicPr>
                   <pic:blipFill rotWithShape="1">
-                    <a:blip r:embed="rId8"/>
+                    <a:blip r:embed="rId10"/>
                     <a:srcRect l="519" b="-735"/>
                     <a:stretch/>
                   </pic:blipFill>
@@ -983,7 +2173,7 @@
                     <pic:cNvPicPr/>
                   </pic:nvPicPr>
                   <pic:blipFill>
-                    <a:blip r:embed="rId9"/>
+                    <a:blip r:embed="rId11"/>
                     <a:stretch>
                       <a:fillRect/>
                     </a:stretch>
@@ -1094,6 +2284,7 @@
         <w:rPr>
           <w:noProof/>
         </w:rPr>
+        <w:lastRenderedPageBreak/>
         <mc:AlternateContent>
           <mc:Choice Requires="wpi">
             <w:drawing>
@@ -1112,7 +2303,7 @@
                 <wp:cNvGraphicFramePr/>
                 <a:graphic xmlns:a="http://schemas.openxmlformats.org/drawingml/2006/main">
                   <a:graphicData uri="http://schemas.microsoft.com/office/word/2010/wordprocessingInk">
-                    <w14:contentPart bwMode="auto" r:id="rId10">
+                    <w14:contentPart bwMode="auto" r:id="rId12">
                       <w14:nvContentPartPr>
                         <w14:cNvContentPartPr/>
                       </w14:nvContentPartPr>
@@ -1128,7 +2319,7 @@
           </mc:Choice>
           <mc:Fallback>
             <w:pict>
-              <v:shapetype w14:anchorId="45D08F42" id="_x0000_t75" coordsize="21600,21600" o:spt="75" o:preferrelative="t" path="m@4@5l@4@11@9@11@9@5xe" filled="f" stroked="f">
+              <v:shapetype w14:anchorId="7D8700C8" id="_x0000_t75" coordsize="21600,21600" o:spt="75" o:preferrelative="t" path="m@4@5l@4@11@9@11@9@5xe" filled="f" stroked="f">
                 <v:stroke joinstyle="miter"/>
                 <v:formulas>
                   <v:f eqn="if lineDrawn pixelLineWidth 0"/>
@@ -1148,7 +2339,7 @@
                 <o:lock v:ext="edit" aspectratio="t"/>
               </v:shapetype>
               <v:shape id="Ink 12" o:spid="_x0000_s1026" type="#_x0000_t75" style="position:absolute;margin-left:-196.75pt;margin-top:96.95pt;width:5.7pt;height:5.7pt;z-index:251662336;visibility:visible;mso-wrap-style:square;mso-wrap-distance-left:9pt;mso-wrap-distance-top:0;mso-wrap-distance-right:9pt;mso-wrap-distance-bottom:0;mso-position-horizontal:absolute;mso-position-horizontal-relative:text;mso-position-vertical:absolute;mso-position-vertical-relative:text" o:gfxdata="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">
-                <v:imagedata r:id="rId11" o:title=""/>
+                <v:imagedata r:id="rId13" o:title=""/>
               </v:shape>
             </w:pict>
           </mc:Fallback>
@@ -1230,7 +2421,7 @@
           </mc:Choice>
           <mc:Fallback>
             <w:pict>
-              <v:shapetype w14:anchorId="64CA3B64" id="_x0000_t9" coordsize="21600,21600" o:spt="9" adj="5400" path="m@0,l,10800@0,21600@1,21600,21600,10800@1,xe">
+              <v:shapetype w14:anchorId="280D2492" id="_x0000_t9" coordsize="21600,21600" o:spt="9" adj="5400" path="m@0,l,10800@0,21600@1,21600,21600,10800@1,xe">
                 <v:stroke joinstyle="miter"/>
                 <v:formulas>
                   <v:f eqn="val #0"/>
@@ -1274,7 +2465,7 @@
                 <wp:cNvGraphicFramePr/>
                 <a:graphic xmlns:a="http://schemas.openxmlformats.org/drawingml/2006/main">
                   <a:graphicData uri="http://schemas.microsoft.com/office/word/2010/wordprocessingInk">
-                    <w14:contentPart bwMode="auto" r:id="rId12">
+                    <w14:contentPart bwMode="auto" r:id="rId14">
                       <w14:nvContentPartPr>
                         <w14:cNvContentPartPr/>
                       </w14:nvContentPartPr>
@@ -1290,8 +2481,8 @@
           </mc:Choice>
           <mc:Fallback>
             <w:pict>
-              <v:shape w14:anchorId="728CF35A" id="Ink 8" o:spid="_x0000_s1026" type="#_x0000_t75" style="position:absolute;margin-left:-182pt;margin-top:15.3pt;width:5.7pt;height:5.7pt;z-index:251659264;visibility:visible;mso-wrap-style:square;mso-wrap-distance-left:9pt;mso-wrap-distance-top:0;mso-wrap-distance-right:9pt;mso-wrap-distance-bottom:0;mso-position-horizontal:absolute;mso-position-horizontal-relative:text;mso-position-vertical:absolute;mso-position-vertical-relative:text" o:gfxdata="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">
-                <v:imagedata r:id="rId11" o:title=""/>
+              <v:shape w14:anchorId="4C73175C" id="Ink 8" o:spid="_x0000_s1026" type="#_x0000_t75" style="position:absolute;margin-left:-182pt;margin-top:15.3pt;width:5.7pt;height:5.7pt;z-index:251659264;visibility:visible;mso-wrap-style:square;mso-wrap-distance-left:9pt;mso-wrap-distance-top:0;mso-wrap-distance-right:9pt;mso-wrap-distance-bottom:0;mso-position-horizontal:absolute;mso-position-horizontal-relative:text;mso-position-vertical:absolute;mso-position-vertical-relative:text" o:gfxdata="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">
+                <v:imagedata r:id="rId13" o:title=""/>
               </v:shape>
             </w:pict>
           </mc:Fallback>
@@ -1317,7 +2508,7 @@
                     <pic:cNvPicPr/>
                   </pic:nvPicPr>
                   <pic:blipFill rotWithShape="1">
-                    <a:blip r:embed="rId13"/>
+                    <a:blip r:embed="rId15"/>
                     <a:srcRect l="50030" b="1385"/>
                     <a:stretch/>
                   </pic:blipFill>
@@ -1398,7 +2589,7 @@
                     <pic:cNvPicPr/>
                   </pic:nvPicPr>
                   <pic:blipFill>
-                    <a:blip r:embed="rId14"/>
+                    <a:blip r:embed="rId16"/>
                     <a:stretch>
                       <a:fillRect/>
                     </a:stretch>
@@ -1463,7 +2654,7 @@
                     <pic:cNvPicPr/>
                   </pic:nvPicPr>
                   <pic:blipFill>
-                    <a:blip r:embed="rId15"/>
+                    <a:blip r:embed="rId17"/>
                     <a:stretch>
                       <a:fillRect/>
                     </a:stretch>
@@ -1527,7 +2718,7 @@
                     <pic:cNvPicPr/>
                   </pic:nvPicPr>
                   <pic:blipFill>
-                    <a:blip r:embed="rId16"/>
+                    <a:blip r:embed="rId18"/>
                     <a:stretch>
                       <a:fillRect/>
                     </a:stretch>
@@ -1580,7 +2771,7 @@
                     <pic:cNvPicPr/>
                   </pic:nvPicPr>
                   <pic:blipFill>
-                    <a:blip r:embed="rId17"/>
+                    <a:blip r:embed="rId19"/>
                     <a:stretch>
                       <a:fillRect/>
                     </a:stretch>
@@ -1625,9 +2816,95 @@
 <file path=word/numbering.xml><?xml version="1.0" encoding="utf-8"?>
 <w:numbering xmlns:wpc="http://schemas.microsoft.com/office/word/2010/wordprocessingCanvas" xmlns:cx="http://schemas.microsoft.com/office/drawing/2014/chartex" xmlns:cx1="http://schemas.microsoft.com/office/drawing/2015/9/8/chartex" xmlns:cx2="http://schemas.microsoft.com/office/drawing/2015/10/21/chartex" xmlns:cx3="http://schemas.microsoft.com/office/drawing/2016/5/9/chartex" xmlns:cx4="http://schemas.microsoft.com/office/drawing/2016/5/10/chartex" xmlns:cx5="http://schemas.microsoft.com/office/drawing/2016/5/11/chartex" xmlns:cx6="http://schemas.microsoft.com/office/drawing/2016/5/12/chartex" xmlns:cx7="http://schemas.microsoft.com/office/drawing/2016/5/13/chartex" xmlns:cx8="http://schemas.microsoft.com/office/drawing/2016/5/14/chartex" xmlns:mc="http://schemas.openxmlformats.org/markup-compatibility/2006" xmlns:aink="http://schemas.microsoft.com/office/drawing/2016/ink" xmlns:am3d="http://schemas.microsoft.com/office/drawing/2017/model3d" xmlns:o="urn:schemas-microsoft-com:office:office" xmlns:oel="http://schemas.microsoft.com/office/2019/extlst" xmlns:r="http://schemas.openxmlformats.org/officeDocument/2006/relationships" xmlns:m="http://schemas.openxmlformats.org/officeDocument/2006/math" xmlns:v="urn:schemas-microsoft-com:vml" xmlns:wp14="http://schemas.microsoft.com/office/word/2010/wordprocessingDrawing" xmlns:wp="http://schemas.openxmlformats.org/drawingml/2006/wordprocessingDrawing" xmlns:w10="urn:schemas-microsoft-com:office:word" xmlns:w="http://schemas.openxmlformats.org/wordprocessingml/2006/main" xmlns:w14="http://schemas.microsoft.com/office/word/2010/wordml" xmlns:w15="http://schemas.microsoft.com/office/word/2012/wordml" xmlns:w16cex="http://schemas.microsoft.com/office/word/2018/wordml/cex" xmlns:w16cid="http://schemas.microsoft.com/office/word/2016/wordml/cid" xmlns:w16="http://schemas.microsoft.com/office/word/2018/wordml" xmlns:w16sdtdh="http://schemas.microsoft.com/office/word/2020/wordml/sdtdatahash" xmlns:w16se="http://schemas.microsoft.com/office/word/2015/wordml/symex" xmlns:wpg="http://schemas.microsoft.com/office/word/2010/wordprocessingGroup" xmlns:wpi="http://schemas.microsoft.com/office/word/2010/wordprocessingInk" xmlns:wne="http://schemas.microsoft.com/office/word/2006/wordml" xmlns:wps="http://schemas.microsoft.com/office/word/2010/wordprocessingShape" mc:Ignorable="w14 w15 w16se w16cid w16 w16cex w16sdtdh wp14">
   <w:abstractNum w:abstractNumId="0" w15:restartNumberingAfterBreak="0">
+    <w:nsid w:val="140C33E3"/>
+    <w:multiLevelType w:val="hybridMultilevel"/>
+    <w:tmpl w:val="89BEDAB4"/>
+    <w:lvl w:ilvl="0" w:tplc="0409000F">
+      <w:start w:val="1"/>
+      <w:numFmt w:val="decimal"/>
+      <w:lvlText w:val="%1."/>
+      <w:lvlJc w:val="left"/>
+      <w:pPr>
+        <w:ind w:left="720" w:hanging="360"/>
+      </w:pPr>
+    </w:lvl>
+    <w:lvl w:ilvl="1" w:tplc="04090019">
+      <w:start w:val="1"/>
+      <w:numFmt w:val="lowerLetter"/>
+      <w:lvlText w:val="%2."/>
+      <w:lvlJc w:val="left"/>
+      <w:pPr>
+        <w:ind w:left="1440" w:hanging="360"/>
+      </w:pPr>
+    </w:lvl>
+    <w:lvl w:ilvl="2" w:tplc="0409001B">
+      <w:start w:val="1"/>
+      <w:numFmt w:val="lowerRoman"/>
+      <w:lvlText w:val="%3."/>
+      <w:lvlJc w:val="right"/>
+      <w:pPr>
+        <w:ind w:left="2160" w:hanging="180"/>
+      </w:pPr>
+    </w:lvl>
+    <w:lvl w:ilvl="3" w:tplc="0409000F">
+      <w:start w:val="1"/>
+      <w:numFmt w:val="decimal"/>
+      <w:lvlText w:val="%4."/>
+      <w:lvlJc w:val="left"/>
+      <w:pPr>
+        <w:ind w:left="2880" w:hanging="360"/>
+      </w:pPr>
+    </w:lvl>
+    <w:lvl w:ilvl="4" w:tplc="04090019" w:tentative="1">
+      <w:start w:val="1"/>
+      <w:numFmt w:val="lowerLetter"/>
+      <w:lvlText w:val="%5."/>
+      <w:lvlJc w:val="left"/>
+      <w:pPr>
+        <w:ind w:left="3600" w:hanging="360"/>
+      </w:pPr>
+    </w:lvl>
+    <w:lvl w:ilvl="5" w:tplc="0409001B" w:tentative="1">
+      <w:start w:val="1"/>
+      <w:numFmt w:val="lowerRoman"/>
+      <w:lvlText w:val="%6."/>
+      <w:lvlJc w:val="right"/>
+      <w:pPr>
+        <w:ind w:left="4320" w:hanging="180"/>
+      </w:pPr>
+    </w:lvl>
+    <w:lvl w:ilvl="6" w:tplc="0409000F" w:tentative="1">
+      <w:start w:val="1"/>
+      <w:numFmt w:val="decimal"/>
+      <w:lvlText w:val="%7."/>
+      <w:lvlJc w:val="left"/>
+      <w:pPr>
+        <w:ind w:left="5040" w:hanging="360"/>
+      </w:pPr>
+    </w:lvl>
+    <w:lvl w:ilvl="7" w:tplc="04090019" w:tentative="1">
+      <w:start w:val="1"/>
+      <w:numFmt w:val="lowerLetter"/>
+      <w:lvlText w:val="%8."/>
+      <w:lvlJc w:val="left"/>
+      <w:pPr>
+        <w:ind w:left="5760" w:hanging="360"/>
+      </w:pPr>
+    </w:lvl>
+    <w:lvl w:ilvl="8" w:tplc="0409001B" w:tentative="1">
+      <w:start w:val="1"/>
+      <w:numFmt w:val="lowerRoman"/>
+      <w:lvlText w:val="%9."/>
+      <w:lvlJc w:val="right"/>
+      <w:pPr>
+        <w:ind w:left="6480" w:hanging="180"/>
+      </w:pPr>
+    </w:lvl>
+  </w:abstractNum>
+  <w:abstractNum w:abstractNumId="1" w15:restartNumberingAfterBreak="0">
     <w:nsid w:val="32D26966"/>
     <w:multiLevelType w:val="hybridMultilevel"/>
-    <w:tmpl w:val="96862300"/>
+    <w:tmpl w:val="B1C8F386"/>
     <w:lvl w:ilvl="0" w:tplc="0F28C3EA">
       <w:numFmt w:val="bullet"/>
       <w:lvlText w:val="•"/>
@@ -1736,7 +3013,7 @@
       </w:rPr>
     </w:lvl>
   </w:abstractNum>
-  <w:abstractNum w:abstractNumId="1" w15:restartNumberingAfterBreak="0">
+  <w:abstractNum w:abstractNumId="2" w15:restartNumberingAfterBreak="0">
     <w:nsid w:val="4AD345B7"/>
     <w:multiLevelType w:val="hybridMultilevel"/>
     <w:tmpl w:val="A020711C"/>
@@ -1849,7 +3126,7 @@
       </w:rPr>
     </w:lvl>
   </w:abstractNum>
-  <w:abstractNum w:abstractNumId="2" w15:restartNumberingAfterBreak="0">
+  <w:abstractNum w:abstractNumId="3" w15:restartNumberingAfterBreak="0">
     <w:nsid w:val="5130727A"/>
     <w:multiLevelType w:val="hybridMultilevel"/>
     <w:tmpl w:val="13226DC0"/>
@@ -1876,7 +3153,7 @@
         <w:rFonts w:ascii="Courier New" w:hAnsi="Courier New" w:cs="Courier New" w:hint="default"/>
       </w:rPr>
     </w:lvl>
-    <w:lvl w:ilvl="2" w:tplc="04090005" w:tentative="1">
+    <w:lvl w:ilvl="2" w:tplc="04090005">
       <w:start w:val="1"/>
       <w:numFmt w:val="bullet"/>
       <w:lvlText w:val=""/>
@@ -1961,7 +3238,7 @@
       </w:rPr>
     </w:lvl>
   </w:abstractNum>
-  <w:abstractNum w:abstractNumId="3" w15:restartNumberingAfterBreak="0">
+  <w:abstractNum w:abstractNumId="4" w15:restartNumberingAfterBreak="0">
     <w:nsid w:val="6A8420BA"/>
     <w:multiLevelType w:val="hybridMultilevel"/>
     <w:tmpl w:val="760C134C"/>
@@ -2074,7 +3351,7 @@
       </w:rPr>
     </w:lvl>
   </w:abstractNum>
-  <w:abstractNum w:abstractNumId="4" w15:restartNumberingAfterBreak="0">
+  <w:abstractNum w:abstractNumId="5" w15:restartNumberingAfterBreak="0">
     <w:nsid w:val="758D68B6"/>
     <w:multiLevelType w:val="hybridMultilevel"/>
     <w:tmpl w:val="C9E8542E"/>
@@ -2187,7 +3464,7 @@
       </w:rPr>
     </w:lvl>
   </w:abstractNum>
-  <w:abstractNum w:abstractNumId="5" w15:restartNumberingAfterBreak="0">
+  <w:abstractNum w:abstractNumId="6" w15:restartNumberingAfterBreak="0">
     <w:nsid w:val="7A223FE3"/>
     <w:multiLevelType w:val="hybridMultilevel"/>
     <w:tmpl w:val="3AFAD5C2"/>
@@ -2300,22 +3577,25 @@
     </w:lvl>
   </w:abstractNum>
   <w:num w:numId="1" w16cid:durableId="1144081202">
+    <w:abstractNumId w:val="5"/>
+  </w:num>
+  <w:num w:numId="2" w16cid:durableId="1635520251">
     <w:abstractNumId w:val="4"/>
   </w:num>
-  <w:num w:numId="2" w16cid:durableId="1635520251">
+  <w:num w:numId="3" w16cid:durableId="1576622124">
+    <w:abstractNumId w:val="2"/>
+  </w:num>
+  <w:num w:numId="4" w16cid:durableId="1091852563">
+    <w:abstractNumId w:val="1"/>
+  </w:num>
+  <w:num w:numId="5" w16cid:durableId="1687054014">
     <w:abstractNumId w:val="3"/>
   </w:num>
-  <w:num w:numId="3" w16cid:durableId="1576622124">
-    <w:abstractNumId w:val="1"/>
+  <w:num w:numId="6" w16cid:durableId="79522055">
+    <w:abstractNumId w:val="6"/>
   </w:num>
-  <w:num w:numId="4" w16cid:durableId="1091852563">
+  <w:num w:numId="7" w16cid:durableId="1719233306">
     <w:abstractNumId w:val="0"/>
-  </w:num>
-  <w:num w:numId="5" w16cid:durableId="1687054014">
-    <w:abstractNumId w:val="2"/>
-  </w:num>
-  <w:num w:numId="6" w16cid:durableId="79522055">
-    <w:abstractNumId w:val="5"/>
   </w:num>
 </w:numbering>
 </file>

</xml_diff>